<commit_message>
CENG 355 March 12th - Technical Report Updated
</commit_message>
<xml_diff>
--- a/Week 6 Files/Parts Crib Database System - Progress Report 1 (Week 6).docx
+++ b/Week 6 Files/Parts Crib Database System - Progress Report 1 (Week 6).docx
@@ -1,6 +1,6 @@
 
 <file path=word/document.xml><?xml version="1.0" encoding="utf-8"?>
-<w:document xmlns:wpc="http://schemas.microsoft.com/office/word/2010/wordprocessingCanvas" xmlns:cx="http://schemas.microsoft.com/office/drawing/2014/chartex" xmlns:cx1="http://schemas.microsoft.com/office/drawing/2015/9/8/chartex" xmlns:cx2="http://schemas.microsoft.com/office/drawing/2015/10/21/chartex" xmlns:cx3="http://schemas.microsoft.com/office/drawing/2016/5/9/chartex" xmlns:cx4="http://schemas.microsoft.com/office/drawing/2016/5/10/chartex" xmlns:cx5="http://schemas.microsoft.com/office/drawing/2016/5/11/chartex" xmlns:cx6="http://schemas.microsoft.com/office/drawing/2016/5/12/chartex" xmlns:cx7="http://schemas.microsoft.com/office/drawing/2016/5/13/chartex" xmlns:cx8="http://schemas.microsoft.com/office/drawing/2016/5/14/chartex" xmlns:mc="http://schemas.openxmlformats.org/markup-compatibility/2006" xmlns:aink="http://schemas.microsoft.com/office/drawing/2016/ink" xmlns:am3d="http://schemas.microsoft.com/office/drawing/2017/model3d" xmlns:o="urn:schemas-microsoft-com:office:office" xmlns:r="http://schemas.openxmlformats.org/officeDocument/2006/relationships" xmlns:m="http://schemas.openxmlformats.org/officeDocument/2006/math" xmlns:v="urn:schemas-microsoft-com:vml" xmlns:wp14="http://schemas.microsoft.com/office/word/2010/wordprocessingDrawing" xmlns:wp="http://schemas.openxmlformats.org/drawingml/2006/wordprocessingDrawing" xmlns:w10="urn:schemas-microsoft-com:office:word" xmlns:w="http://schemas.openxmlformats.org/wordprocessingml/2006/main" xmlns:w14="http://schemas.microsoft.com/office/word/2010/wordml" xmlns:w15="http://schemas.microsoft.com/office/word/2012/wordml" xmlns:w16cid="http://schemas.microsoft.com/office/word/2016/wordml/cid" xmlns:w16se="http://schemas.microsoft.com/office/word/2015/wordml/symex" xmlns:wpg="http://schemas.microsoft.com/office/word/2010/wordprocessingGroup" xmlns:wpi="http://schemas.microsoft.com/office/word/2010/wordprocessingInk" xmlns:wne="http://schemas.microsoft.com/office/word/2006/wordml" xmlns:wps="http://schemas.microsoft.com/office/word/2010/wordprocessingShape" mc:Ignorable="w14 w15 w16se w16cid wp14">
+<w:document xmlns:wpc="http://schemas.microsoft.com/office/word/2010/wordprocessingCanvas" xmlns:mc="http://schemas.openxmlformats.org/markup-compatibility/2006" xmlns:o="urn:schemas-microsoft-com:office:office" xmlns:r="http://schemas.openxmlformats.org/officeDocument/2006/relationships" xmlns:m="http://schemas.openxmlformats.org/officeDocument/2006/math" xmlns:v="urn:schemas-microsoft-com:vml" xmlns:wp14="http://schemas.microsoft.com/office/word/2010/wordprocessingDrawing" xmlns:wp="http://schemas.openxmlformats.org/drawingml/2006/wordprocessingDrawing" xmlns:w10="urn:schemas-microsoft-com:office:word" xmlns:w="http://schemas.openxmlformats.org/wordprocessingml/2006/main" xmlns:w14="http://schemas.microsoft.com/office/word/2010/wordml" xmlns:w15="http://schemas.microsoft.com/office/word/2012/wordml" xmlns:wpg="http://schemas.microsoft.com/office/word/2010/wordprocessingGroup" xmlns:wpi="http://schemas.microsoft.com/office/word/2010/wordprocessingInk" xmlns:wne="http://schemas.microsoft.com/office/word/2006/wordml" xmlns:wps="http://schemas.microsoft.com/office/word/2010/wordprocessingShape" mc:Ignorable="w14 w15 wp14">
   <w:body>
     <w:p>
       <w:pPr>
@@ -215,31 +215,82 @@
         <w:t>Mohand Ferawana:</w:t>
       </w:r>
       <w:r>
-        <w:t xml:space="preserve"> I worked on the Magnetic strip card reader. This is implemented in the first stage of the main operations procedure for User authentication. Basically, I created a page on the web application where administrative users can swipe student cards </w:t>
+        <w:t xml:space="preserve"> Mohand </w:t>
+      </w:r>
+      <w:r>
+        <w:t>worked on the Magnetic strip card reader. This is implemented in the first stage of the main operations procedure for U</w:t>
+      </w:r>
+      <w:r>
+        <w:t>ser authentication. Basically, he</w:t>
+      </w:r>
+      <w:r>
+        <w:t xml:space="preserve"> created a page on the web application where administrative users can swipe student cards </w:t>
       </w:r>
       <w:r>
         <w:t>from</w:t>
       </w:r>
       <w:r>
-        <w:t xml:space="preserve"> a text field and auto trigger a server request for valid and existing user information before proceeding to the second stage of the main operations procedure which is David’s item scanning/selection functionality. I made this possible by simply writing a PHP script to extract the data needed from the student card in order to query the datab</w:t>
+        <w:t xml:space="preserve"> a text field and auto trigger a server request for valid and existing user information before proceeding to the second stage of the main operations procedure which is David’s item scan</w:t>
+      </w:r>
+      <w:r>
+        <w:t xml:space="preserve">ning/selection functionality. He </w:t>
+      </w:r>
+      <w:r>
+        <w:t>made this possible</w:t>
+      </w:r>
+      <w:r>
+        <w:t xml:space="preserve"> by</w:t>
+      </w:r>
+      <w:r>
+        <w:t xml:space="preserve"> extract</w:t>
+      </w:r>
+      <w:r>
+        <w:t>ing</w:t>
+      </w:r>
+      <w:r>
+        <w:t xml:space="preserve"> the data needed from the student card in order to query the datab</w:t>
       </w:r>
       <w:r>
         <w:t>ase through the web application. After which</w:t>
       </w:r>
       <w:r>
-        <w:t xml:space="preserve"> the returned information is presented in the web page for user verification. I completed this functionality on the </w:t>
+        <w:t xml:space="preserve"> the returned information is presented in the we</w:t>
+      </w:r>
+      <w:r>
+        <w:t xml:space="preserve">b page for user verification. He successfully </w:t>
+      </w:r>
+      <w:r>
+        <w:t xml:space="preserve">completed this functionality on the </w:t>
       </w:r>
       <w:r>
         <w:t>4th</w:t>
       </w:r>
       <w:r>
-        <w:t xml:space="preserve"> of march and no major problems </w:t>
+        <w:t xml:space="preserve"> of M</w:t>
+      </w:r>
+      <w:r>
+        <w:t xml:space="preserve">arch and no major problems </w:t>
       </w:r>
       <w:r>
         <w:t xml:space="preserve">have been </w:t>
       </w:r>
       <w:r>
-        <w:t>encountered so far. This week, I’ll be meeting with my team again to know the next step for us as a group and for me individually.</w:t>
+        <w:t xml:space="preserve">encountered so far. This week, </w:t>
+      </w:r>
+      <w:r>
+        <w:t xml:space="preserve">during the group meeting, the </w:t>
+      </w:r>
+      <w:r>
+        <w:t xml:space="preserve">team </w:t>
+      </w:r>
+      <w:r>
+        <w:t xml:space="preserve">will decide </w:t>
+      </w:r>
+      <w:r>
+        <w:t xml:space="preserve">the next step </w:t>
+      </w:r>
+      <w:r>
+        <w:t>to focus on.</w:t>
       </w:r>
     </w:p>
     <w:p>
@@ -289,7 +340,97 @@
           <w:i/>
           <w:color w:val="FF0000"/>
         </w:rPr>
-        <w:t xml:space="preserve"> is a 3-step procedure we’re implementing into our web application in order to complete an item rental process. These steps include User Authentication, Item Scanning/Selection and Quantity Selection and Approval.</w:t>
+        <w:t xml:space="preserve"> is a 3-step procedure we’re implementing into our web app</w:t>
+      </w:r>
+      <w:r>
+        <w:rPr>
+          <w:b/>
+          <w:i/>
+          <w:color w:val="FF0000"/>
+        </w:rPr>
+        <w:t>lication in order to complete the</w:t>
+      </w:r>
+      <w:r>
+        <w:rPr>
+          <w:b/>
+          <w:i/>
+          <w:color w:val="FF0000"/>
+        </w:rPr>
+        <w:t xml:space="preserve"> item </w:t>
+      </w:r>
+      <w:r>
+        <w:rPr>
+          <w:b/>
+          <w:i/>
+          <w:color w:val="FF0000"/>
+        </w:rPr>
+        <w:t>check-out</w:t>
+      </w:r>
+      <w:r>
+        <w:rPr>
+          <w:b/>
+          <w:i/>
+          <w:color w:val="FF0000"/>
+        </w:rPr>
+        <w:t xml:space="preserve"> process. These </w:t>
+      </w:r>
+      <w:r>
+        <w:rPr>
+          <w:b/>
+          <w:i/>
+          <w:color w:val="FF0000"/>
+        </w:rPr>
+        <w:t xml:space="preserve">three </w:t>
+      </w:r>
+      <w:r>
+        <w:rPr>
+          <w:b/>
+          <w:i/>
+          <w:color w:val="FF0000"/>
+        </w:rPr>
+        <w:t xml:space="preserve">steps include User Authentication, Item </w:t>
+      </w:r>
+      <w:r>
+        <w:rPr>
+          <w:b/>
+          <w:i/>
+          <w:color w:val="FF0000"/>
+        </w:rPr>
+        <w:t>scanning/</w:t>
+      </w:r>
+      <w:r>
+        <w:rPr>
+          <w:b/>
+          <w:i/>
+          <w:color w:val="FF0000"/>
+        </w:rPr>
+        <w:t>s</w:t>
+      </w:r>
+      <w:bookmarkStart w:id="0" w:name="_GoBack"/>
+      <w:bookmarkEnd w:id="0"/>
+      <w:r>
+        <w:rPr>
+          <w:b/>
+          <w:i/>
+          <w:color w:val="FF0000"/>
+        </w:rPr>
+        <w:t xml:space="preserve">election and Quantity Selection </w:t>
+      </w:r>
+      <w:r>
+        <w:rPr>
+          <w:b/>
+          <w:i/>
+          <w:color w:val="FF0000"/>
+        </w:rPr>
+        <w:t xml:space="preserve">(Summary) </w:t>
+      </w:r>
+      <w:r>
+        <w:rPr>
+          <w:b/>
+          <w:i/>
+          <w:color w:val="FF0000"/>
+        </w:rPr>
+        <w:t>and Approval.</w:t>
       </w:r>
     </w:p>
     <w:p>
@@ -309,7 +450,10 @@
         <w:t xml:space="preserve"> </w:t>
       </w:r>
       <w:r>
-        <w:t>My focus has been on</w:t>
+        <w:t>Personally, the</w:t>
+      </w:r>
+      <w:r>
+        <w:t xml:space="preserve"> focus has been on</w:t>
       </w:r>
       <w:r>
         <w:t xml:space="preserve"> facilitating the selection of </w:t>
@@ -333,7 +477,13 @@
         <w:t>extracting a list of items from the server for user selectio</w:t>
       </w:r>
       <w:r>
-        <w:t xml:space="preserve">n through a long list of categorically arranged checkboxes and what not, I decided with my team to keep the web application’s functionalities strictly administrative. I </w:t>
+        <w:t>n through a long list of categorically arr</w:t>
+      </w:r>
+      <w:r>
+        <w:t>anged checkboxes and what not, I</w:t>
+      </w:r>
+      <w:r>
+        <w:t xml:space="preserve"> decided with my team to keep the web application’s functionalities strictly administrative. I </w:t>
       </w:r>
       <w:r>
         <w:t xml:space="preserve">successfully </w:t>
@@ -383,7 +533,13 @@
         <w:t>:</w:t>
       </w:r>
       <w:r>
-        <w:t xml:space="preserve"> So far, my role in the project </w:t>
+        <w:t xml:space="preserve"> </w:t>
+      </w:r>
+      <w:r>
+        <w:t>Tosin’s</w:t>
+      </w:r>
+      <w:r>
+        <w:t xml:space="preserve"> role in the project </w:t>
       </w:r>
       <w:r>
         <w:t>is</w:t>
@@ -404,25 +560,58 @@
         <w:t xml:space="preserve"> </w:t>
       </w:r>
       <w:r>
-        <w:t>I have successfully completed the login and registration functionality; however, I’m currently working on implementing a simple validation process for the registration and profile update aspect. This will ensure that the data entered is valid enough to be entered into the database. Based off of Austin’</w:t>
+        <w:t xml:space="preserve">He </w:t>
+      </w:r>
+      <w:r>
+        <w:t xml:space="preserve">successfully completed the login and registration functionality; however, </w:t>
+      </w:r>
+      <w:r>
+        <w:t>he’s</w:t>
+      </w:r>
+      <w:r>
+        <w:t xml:space="preserve"> currently working on impleme</w:t>
+      </w:r>
+      <w:r>
+        <w:t xml:space="preserve">nting an input </w:t>
+      </w:r>
+      <w:r>
+        <w:t xml:space="preserve">validation process for the </w:t>
+      </w:r>
+      <w:r>
+        <w:t xml:space="preserve">user </w:t>
+      </w:r>
+      <w:r>
+        <w:t>registration and profile update aspect. This will ensure that the data entered is valid enough to be entered into the database. Based off of Austin’</w:t>
       </w:r>
       <w:r>
         <w:t xml:space="preserve">s email and the agreement with the parts crib, </w:t>
       </w:r>
       <w:r>
-        <w:t xml:space="preserve">I have also decided that upon completion of this stage. I’ll </w:t>
-      </w:r>
-      <w:r>
-        <w:t xml:space="preserve">be </w:t>
+        <w:t>the group has</w:t>
+      </w:r>
+      <w:r>
+        <w:t xml:space="preserve"> also decided that</w:t>
+      </w:r>
+      <w:r>
+        <w:t xml:space="preserve"> upon completion of this stage, Mohand will be taking over the registration process, in order to</w:t>
+      </w:r>
+      <w:r>
+        <w:t xml:space="preserve"> </w:t>
       </w:r>
       <w:r>
         <w:t>implement</w:t>
       </w:r>
       <w:r>
-        <w:t>ing</w:t>
-      </w:r>
-      <w:r>
-        <w:t xml:space="preserve"> Mohand’s student card authentication feature into the registration process simply because </w:t>
+        <w:t xml:space="preserve"> the </w:t>
+      </w:r>
+      <w:r>
+        <w:t>stud</w:t>
+      </w:r>
+      <w:r>
+        <w:t>ent card authentication feature using the magnetic stripe card reader. S</w:t>
+      </w:r>
+      <w:r>
+        <w:t xml:space="preserve">imply because </w:t>
       </w:r>
       <w:r>
         <w:t>every</w:t>
@@ -434,10 +623,11 @@
         <w:t>,</w:t>
       </w:r>
       <w:r>
-        <w:t xml:space="preserve"> before it can be considered valid for user authentication.</w:t>
-      </w:r>
-      <w:bookmarkStart w:id="0" w:name="_GoBack"/>
-      <w:bookmarkEnd w:id="0"/>
+        <w:t xml:space="preserve"> before it can be considered valid for user </w:t>
+      </w:r>
+      <w:r>
+        <w:t>authentication during the item check-out process.</w:t>
+      </w:r>
     </w:p>
     <w:sectPr>
       <w:pgSz w:w="12240" w:h="15840"/>
@@ -450,7 +640,7 @@
 </file>
 
 <file path=word/endnotes.xml><?xml version="1.0" encoding="utf-8"?>
-<w:endnotes xmlns:wpc="http://schemas.microsoft.com/office/word/2010/wordprocessingCanvas" xmlns:cx="http://schemas.microsoft.com/office/drawing/2014/chartex" xmlns:cx1="http://schemas.microsoft.com/office/drawing/2015/9/8/chartex" xmlns:cx2="http://schemas.microsoft.com/office/drawing/2015/10/21/chartex" xmlns:cx3="http://schemas.microsoft.com/office/drawing/2016/5/9/chartex" xmlns:cx4="http://schemas.microsoft.com/office/drawing/2016/5/10/chartex" xmlns:cx5="http://schemas.microsoft.com/office/drawing/2016/5/11/chartex" xmlns:cx6="http://schemas.microsoft.com/office/drawing/2016/5/12/chartex" xmlns:cx7="http://schemas.microsoft.com/office/drawing/2016/5/13/chartex" xmlns:cx8="http://schemas.microsoft.com/office/drawing/2016/5/14/chartex" xmlns:mc="http://schemas.openxmlformats.org/markup-compatibility/2006" xmlns:aink="http://schemas.microsoft.com/office/drawing/2016/ink" xmlns:am3d="http://schemas.microsoft.com/office/drawing/2017/model3d" xmlns:o="urn:schemas-microsoft-com:office:office" xmlns:r="http://schemas.openxmlformats.org/officeDocument/2006/relationships" xmlns:m="http://schemas.openxmlformats.org/officeDocument/2006/math" xmlns:v="urn:schemas-microsoft-com:vml" xmlns:wp14="http://schemas.microsoft.com/office/word/2010/wordprocessingDrawing" xmlns:wp="http://schemas.openxmlformats.org/drawingml/2006/wordprocessingDrawing" xmlns:w10="urn:schemas-microsoft-com:office:word" xmlns:w="http://schemas.openxmlformats.org/wordprocessingml/2006/main" xmlns:w14="http://schemas.microsoft.com/office/word/2010/wordml" xmlns:w15="http://schemas.microsoft.com/office/word/2012/wordml" xmlns:w16cid="http://schemas.microsoft.com/office/word/2016/wordml/cid" xmlns:w16se="http://schemas.microsoft.com/office/word/2015/wordml/symex" xmlns:wpg="http://schemas.microsoft.com/office/word/2010/wordprocessingGroup" xmlns:wpi="http://schemas.microsoft.com/office/word/2010/wordprocessingInk" xmlns:wne="http://schemas.microsoft.com/office/word/2006/wordml" xmlns:wps="http://schemas.microsoft.com/office/word/2010/wordprocessingShape" mc:Ignorable="w14 w15 w16se w16cid wp14">
+<w:endnotes xmlns:wpc="http://schemas.microsoft.com/office/word/2010/wordprocessingCanvas" xmlns:mc="http://schemas.openxmlformats.org/markup-compatibility/2006" xmlns:o="urn:schemas-microsoft-com:office:office" xmlns:r="http://schemas.openxmlformats.org/officeDocument/2006/relationships" xmlns:m="http://schemas.openxmlformats.org/officeDocument/2006/math" xmlns:v="urn:schemas-microsoft-com:vml" xmlns:wp14="http://schemas.microsoft.com/office/word/2010/wordprocessingDrawing" xmlns:wp="http://schemas.openxmlformats.org/drawingml/2006/wordprocessingDrawing" xmlns:w10="urn:schemas-microsoft-com:office:word" xmlns:w="http://schemas.openxmlformats.org/wordprocessingml/2006/main" xmlns:w14="http://schemas.microsoft.com/office/word/2010/wordml" xmlns:w15="http://schemas.microsoft.com/office/word/2012/wordml" xmlns:wpg="http://schemas.microsoft.com/office/word/2010/wordprocessingGroup" xmlns:wpi="http://schemas.microsoft.com/office/word/2010/wordprocessingInk" xmlns:wne="http://schemas.microsoft.com/office/word/2006/wordml" xmlns:wps="http://schemas.microsoft.com/office/word/2010/wordprocessingShape" mc:Ignorable="w14 w15 wp14">
   <w:endnote w:type="separator" w:id="-1">
     <w:p>
       <w:pPr>
@@ -475,7 +665,7 @@
 </file>
 
 <file path=word/footnotes.xml><?xml version="1.0" encoding="utf-8"?>
-<w:footnotes xmlns:wpc="http://schemas.microsoft.com/office/word/2010/wordprocessingCanvas" xmlns:cx="http://schemas.microsoft.com/office/drawing/2014/chartex" xmlns:cx1="http://schemas.microsoft.com/office/drawing/2015/9/8/chartex" xmlns:cx2="http://schemas.microsoft.com/office/drawing/2015/10/21/chartex" xmlns:cx3="http://schemas.microsoft.com/office/drawing/2016/5/9/chartex" xmlns:cx4="http://schemas.microsoft.com/office/drawing/2016/5/10/chartex" xmlns:cx5="http://schemas.microsoft.com/office/drawing/2016/5/11/chartex" xmlns:cx6="http://schemas.microsoft.com/office/drawing/2016/5/12/chartex" xmlns:cx7="http://schemas.microsoft.com/office/drawing/2016/5/13/chartex" xmlns:cx8="http://schemas.microsoft.com/office/drawing/2016/5/14/chartex" xmlns:mc="http://schemas.openxmlformats.org/markup-compatibility/2006" xmlns:aink="http://schemas.microsoft.com/office/drawing/2016/ink" xmlns:am3d="http://schemas.microsoft.com/office/drawing/2017/model3d" xmlns:o="urn:schemas-microsoft-com:office:office" xmlns:r="http://schemas.openxmlformats.org/officeDocument/2006/relationships" xmlns:m="http://schemas.openxmlformats.org/officeDocument/2006/math" xmlns:v="urn:schemas-microsoft-com:vml" xmlns:wp14="http://schemas.microsoft.com/office/word/2010/wordprocessingDrawing" xmlns:wp="http://schemas.openxmlformats.org/drawingml/2006/wordprocessingDrawing" xmlns:w10="urn:schemas-microsoft-com:office:word" xmlns:w="http://schemas.openxmlformats.org/wordprocessingml/2006/main" xmlns:w14="http://schemas.microsoft.com/office/word/2010/wordml" xmlns:w15="http://schemas.microsoft.com/office/word/2012/wordml" xmlns:w16cid="http://schemas.microsoft.com/office/word/2016/wordml/cid" xmlns:w16se="http://schemas.microsoft.com/office/word/2015/wordml/symex" xmlns:wpg="http://schemas.microsoft.com/office/word/2010/wordprocessingGroup" xmlns:wpi="http://schemas.microsoft.com/office/word/2010/wordprocessingInk" xmlns:wne="http://schemas.microsoft.com/office/word/2006/wordml" xmlns:wps="http://schemas.microsoft.com/office/word/2010/wordprocessingShape" mc:Ignorable="w14 w15 w16se w16cid wp14">
+<w:footnotes xmlns:wpc="http://schemas.microsoft.com/office/word/2010/wordprocessingCanvas" xmlns:mc="http://schemas.openxmlformats.org/markup-compatibility/2006" xmlns:o="urn:schemas-microsoft-com:office:office" xmlns:r="http://schemas.openxmlformats.org/officeDocument/2006/relationships" xmlns:m="http://schemas.openxmlformats.org/officeDocument/2006/math" xmlns:v="urn:schemas-microsoft-com:vml" xmlns:wp14="http://schemas.microsoft.com/office/word/2010/wordprocessingDrawing" xmlns:wp="http://schemas.openxmlformats.org/drawingml/2006/wordprocessingDrawing" xmlns:w10="urn:schemas-microsoft-com:office:word" xmlns:w="http://schemas.openxmlformats.org/wordprocessingml/2006/main" xmlns:w14="http://schemas.microsoft.com/office/word/2010/wordml" xmlns:w15="http://schemas.microsoft.com/office/word/2012/wordml" xmlns:wpg="http://schemas.microsoft.com/office/word/2010/wordprocessingGroup" xmlns:wpi="http://schemas.microsoft.com/office/word/2010/wordprocessingInk" xmlns:wne="http://schemas.microsoft.com/office/word/2006/wordml" xmlns:wps="http://schemas.microsoft.com/office/word/2010/wordprocessingShape" mc:Ignorable="w14 w15 wp14">
   <w:footnote w:type="separator" w:id="-1">
     <w:p>
       <w:pPr>
@@ -500,7 +690,7 @@
 </file>
 
 <file path=word/numbering.xml><?xml version="1.0" encoding="utf-8"?>
-<w:numbering xmlns:wpc="http://schemas.microsoft.com/office/word/2010/wordprocessingCanvas" xmlns:cx="http://schemas.microsoft.com/office/drawing/2014/chartex" xmlns:cx1="http://schemas.microsoft.com/office/drawing/2015/9/8/chartex" xmlns:cx2="http://schemas.microsoft.com/office/drawing/2015/10/21/chartex" xmlns:cx3="http://schemas.microsoft.com/office/drawing/2016/5/9/chartex" xmlns:cx4="http://schemas.microsoft.com/office/drawing/2016/5/10/chartex" xmlns:cx5="http://schemas.microsoft.com/office/drawing/2016/5/11/chartex" xmlns:cx6="http://schemas.microsoft.com/office/drawing/2016/5/12/chartex" xmlns:cx7="http://schemas.microsoft.com/office/drawing/2016/5/13/chartex" xmlns:cx8="http://schemas.microsoft.com/office/drawing/2016/5/14/chartex" xmlns:mc="http://schemas.openxmlformats.org/markup-compatibility/2006" xmlns:aink="http://schemas.microsoft.com/office/drawing/2016/ink" xmlns:am3d="http://schemas.microsoft.com/office/drawing/2017/model3d" xmlns:o="urn:schemas-microsoft-com:office:office" xmlns:r="http://schemas.openxmlformats.org/officeDocument/2006/relationships" xmlns:m="http://schemas.openxmlformats.org/officeDocument/2006/math" xmlns:v="urn:schemas-microsoft-com:vml" xmlns:wp14="http://schemas.microsoft.com/office/word/2010/wordprocessingDrawing" xmlns:wp="http://schemas.openxmlformats.org/drawingml/2006/wordprocessingDrawing" xmlns:w10="urn:schemas-microsoft-com:office:word" xmlns:w="http://schemas.openxmlformats.org/wordprocessingml/2006/main" xmlns:w14="http://schemas.microsoft.com/office/word/2010/wordml" xmlns:w15="http://schemas.microsoft.com/office/word/2012/wordml" xmlns:w16cid="http://schemas.microsoft.com/office/word/2016/wordml/cid" xmlns:w16se="http://schemas.microsoft.com/office/word/2015/wordml/symex" xmlns:wpg="http://schemas.microsoft.com/office/word/2010/wordprocessingGroup" xmlns:wpi="http://schemas.microsoft.com/office/word/2010/wordprocessingInk" xmlns:wne="http://schemas.microsoft.com/office/word/2006/wordml" xmlns:wps="http://schemas.microsoft.com/office/word/2010/wordprocessingShape" mc:Ignorable="w14 w15 w16se w16cid wp14">
+<w:numbering xmlns:wpc="http://schemas.microsoft.com/office/word/2010/wordprocessingCanvas" xmlns:mc="http://schemas.openxmlformats.org/markup-compatibility/2006" xmlns:o="urn:schemas-microsoft-com:office:office" xmlns:r="http://schemas.openxmlformats.org/officeDocument/2006/relationships" xmlns:m="http://schemas.openxmlformats.org/officeDocument/2006/math" xmlns:v="urn:schemas-microsoft-com:vml" xmlns:wp14="http://schemas.microsoft.com/office/word/2010/wordprocessingDrawing" xmlns:wp="http://schemas.openxmlformats.org/drawingml/2006/wordprocessingDrawing" xmlns:w10="urn:schemas-microsoft-com:office:word" xmlns:w="http://schemas.openxmlformats.org/wordprocessingml/2006/main" xmlns:w14="http://schemas.microsoft.com/office/word/2010/wordml" xmlns:w15="http://schemas.microsoft.com/office/word/2012/wordml" xmlns:wpg="http://schemas.microsoft.com/office/word/2010/wordprocessingGroup" xmlns:wpi="http://schemas.microsoft.com/office/word/2010/wordprocessingInk" xmlns:wne="http://schemas.microsoft.com/office/word/2006/wordml" xmlns:wps="http://schemas.microsoft.com/office/word/2010/wordprocessingShape" mc:Ignorable="w14 w15 wp14">
   <w:abstractNum w:abstractNumId="0" w15:restartNumberingAfterBreak="0">
     <w:nsid w:val="603F2C78"/>
     <w:multiLevelType w:val="hybridMultilevel"/>
@@ -621,7 +811,7 @@
 </file>
 
 <file path=word/styles.xml><?xml version="1.0" encoding="utf-8"?>
-<w:styles xmlns:mc="http://schemas.openxmlformats.org/markup-compatibility/2006" xmlns:r="http://schemas.openxmlformats.org/officeDocument/2006/relationships" xmlns:w="http://schemas.openxmlformats.org/wordprocessingml/2006/main" xmlns:w14="http://schemas.microsoft.com/office/word/2010/wordml" xmlns:w15="http://schemas.microsoft.com/office/word/2012/wordml" xmlns:w16cid="http://schemas.microsoft.com/office/word/2016/wordml/cid" xmlns:w16se="http://schemas.microsoft.com/office/word/2015/wordml/symex" mc:Ignorable="w14 w15 w16se w16cid">
+<w:styles xmlns:mc="http://schemas.openxmlformats.org/markup-compatibility/2006" xmlns:r="http://schemas.openxmlformats.org/officeDocument/2006/relationships" xmlns:w="http://schemas.openxmlformats.org/wordprocessingml/2006/main" xmlns:w14="http://schemas.microsoft.com/office/word/2010/wordml" xmlns:w15="http://schemas.microsoft.com/office/word/2012/wordml" mc:Ignorable="w14 w15">
   <w:docDefaults>
     <w:rPrDefault>
       <w:rPr>
@@ -637,7 +827,7 @@
       </w:pPr>
     </w:pPrDefault>
   </w:docDefaults>
-  <w:latentStyles w:defLockedState="0" w:defUIPriority="99" w:defSemiHidden="0" w:defUnhideWhenUsed="0" w:defQFormat="0" w:count="375">
+  <w:latentStyles w:defLockedState="0" w:defUIPriority="99" w:defSemiHidden="0" w:defUnhideWhenUsed="0" w:defQFormat="0" w:count="371">
     <w:lsdException w:name="Normal" w:uiPriority="0" w:qFormat="1"/>
     <w:lsdException w:name="heading 1" w:uiPriority="9" w:qFormat="1"/>
     <w:lsdException w:name="heading 2" w:semiHidden="1" w:uiPriority="9" w:unhideWhenUsed="1" w:qFormat="1"/>
@@ -1009,10 +1199,6 @@
     <w:lsdException w:name="List Table 5 Dark Accent 6" w:uiPriority="50"/>
     <w:lsdException w:name="List Table 6 Colorful Accent 6" w:uiPriority="51"/>
     <w:lsdException w:name="List Table 7 Colorful Accent 6" w:uiPriority="52"/>
-    <w:lsdException w:name="Mention" w:semiHidden="1" w:unhideWhenUsed="1"/>
-    <w:lsdException w:name="Smart Hyperlink" w:semiHidden="1" w:unhideWhenUsed="1"/>
-    <w:lsdException w:name="Hashtag" w:semiHidden="1" w:unhideWhenUsed="1"/>
-    <w:lsdException w:name="Unresolved Mention" w:semiHidden="1" w:unhideWhenUsed="1"/>
   </w:latentStyles>
   <w:style w:type="paragraph" w:default="1" w:styleId="Normal">
     <w:name w:val="Normal"/>

</xml_diff>